<commit_message>
Cambios en el calendario
</commit_message>
<xml_diff>
--- a/2024_09_03 Situación Trabajos Programación - Canama.docx
+++ b/2024_09_03 Situación Trabajos Programación - Canama.docx
@@ -52,7 +52,35 @@
         <w:rPr>
           <w:rFonts w:ascii="Roboto" w:hAnsi="Roboto"/>
         </w:rPr>
-        <w:t xml:space="preserve"> lugar, priorizar la puesta en marcha del sistema de cara a la incorporación de Auna en Octubre, tal como se comentó en reuniones posteriores.</w:t>
+        <w:t xml:space="preserve"> lugar, priorizar la puesta en marcha del sistema de cara a la incorporación de </w:t>
+      </w:r>
+      <w:proofErr w:type="spellStart"/>
+      <w:r>
+        <w:rPr>
+          <w:rFonts w:ascii="Roboto" w:hAnsi="Roboto"/>
+        </w:rPr>
+        <w:t>Auna</w:t>
+      </w:r>
+      <w:proofErr w:type="spellEnd"/>
+      <w:r>
+        <w:rPr>
+          <w:rFonts w:ascii="Roboto" w:hAnsi="Roboto"/>
+        </w:rPr>
+        <w:t xml:space="preserve"> en </w:t>
+      </w:r>
+      <w:proofErr w:type="gramStart"/>
+      <w:r>
+        <w:rPr>
+          <w:rFonts w:ascii="Roboto" w:hAnsi="Roboto"/>
+        </w:rPr>
+        <w:t>Octubre</w:t>
+      </w:r>
+      <w:proofErr w:type="gramEnd"/>
+      <w:r>
+        <w:rPr>
+          <w:rFonts w:ascii="Roboto" w:hAnsi="Roboto"/>
+        </w:rPr>
+        <w:t>, tal como se comentó en reuniones posteriores.</w:t>
       </w:r>
     </w:p>
     <w:p>
@@ -84,7 +112,21 @@
         <w:rPr>
           <w:rFonts w:ascii="Roboto" w:hAnsi="Roboto"/>
         </w:rPr>
-        <w:t>Utilizar la incorporación de Auna como lanzamiento de la plataforma.</w:t>
+        <w:t xml:space="preserve">Utilizar la incorporación de </w:t>
+      </w:r>
+      <w:proofErr w:type="spellStart"/>
+      <w:r>
+        <w:rPr>
+          <w:rFonts w:ascii="Roboto" w:hAnsi="Roboto"/>
+        </w:rPr>
+        <w:t>Auna</w:t>
+      </w:r>
+      <w:proofErr w:type="spellEnd"/>
+      <w:r>
+        <w:rPr>
+          <w:rFonts w:ascii="Roboto" w:hAnsi="Roboto"/>
+        </w:rPr>
+        <w:t xml:space="preserve"> como lanzamiento de la plataforma.</w:t>
       </w:r>
     </w:p>
     <w:p>
@@ -113,7 +155,21 @@
         <w:rPr>
           <w:rFonts w:ascii="Roboto" w:hAnsi="Roboto"/>
         </w:rPr>
-        <w:t>A partir de este momento incorporar el resto de plataformas asociadas a Cánama, siempre de forma controlada para evitar que cualquier fallo no previsto pueda afectar negativamente en el día a día del negocio de la empresa.</w:t>
+        <w:t xml:space="preserve">A partir de este momento incorporar el resto de plataformas asociadas a </w:t>
+      </w:r>
+      <w:proofErr w:type="spellStart"/>
+      <w:r>
+        <w:rPr>
+          <w:rFonts w:ascii="Roboto" w:hAnsi="Roboto"/>
+        </w:rPr>
+        <w:t>Cánama</w:t>
+      </w:r>
+      <w:proofErr w:type="spellEnd"/>
+      <w:r>
+        <w:rPr>
+          <w:rFonts w:ascii="Roboto" w:hAnsi="Roboto"/>
+        </w:rPr>
+        <w:t>, siempre de forma controlada para evitar que cualquier fallo no previsto pueda afectar negativamente en el día a día del negocio de la empresa.</w:t>
       </w:r>
     </w:p>
     <w:p>
@@ -257,6 +313,8 @@
                 <w:szCs w:val="16"/>
               </w:rPr>
             </w:pPr>
+            <w:proofErr w:type="spellStart"/>
+            <w:proofErr w:type="gramStart"/>
             <w:r>
               <w:rPr>
                 <w:rFonts w:ascii="Roboto" w:hAnsi="Roboto"/>
@@ -268,6 +326,8 @@
               </w:rPr>
               <w:t>F.Entrega</w:t>
             </w:r>
+            <w:proofErr w:type="spellEnd"/>
+            <w:proofErr w:type="gramEnd"/>
           </w:p>
         </w:tc>
       </w:tr>
@@ -697,7 +757,25 @@
                 <w:sz w:val="16"/>
                 <w:szCs w:val="16"/>
               </w:rPr>
-              <w:t>Registrar los cambios del subproductos cambiando datos como tarifas, datos adicionales, etc.</w:t>
+              <w:t xml:space="preserve">Registrar los cambios </w:t>
+            </w:r>
+            <w:proofErr w:type="gramStart"/>
+            <w:r>
+              <w:rPr>
+                <w:rFonts w:ascii="Roboto" w:hAnsi="Roboto"/>
+                <w:sz w:val="16"/>
+                <w:szCs w:val="16"/>
+              </w:rPr>
+              <w:t>del subproductos</w:t>
+            </w:r>
+            <w:proofErr w:type="gramEnd"/>
+            <w:r>
+              <w:rPr>
+                <w:rFonts w:ascii="Roboto" w:hAnsi="Roboto"/>
+                <w:sz w:val="16"/>
+                <w:szCs w:val="16"/>
+              </w:rPr>
+              <w:t xml:space="preserve"> cambiando datos como tarifas, datos adicionales, etc.</w:t>
             </w:r>
           </w:p>
           <w:p>
@@ -1442,7 +1520,25 @@
                 <w:sz w:val="16"/>
                 <w:szCs w:val="16"/>
               </w:rPr>
-              <w:t>Preparación de la plataforma para la reunión con Auna:</w:t>
+              <w:t xml:space="preserve">Preparación de la plataforma para la reunión con </w:t>
+            </w:r>
+            <w:proofErr w:type="spellStart"/>
+            <w:r>
+              <w:rPr>
+                <w:rFonts w:ascii="Roboto" w:hAnsi="Roboto"/>
+                <w:sz w:val="16"/>
+                <w:szCs w:val="16"/>
+              </w:rPr>
+              <w:t>Auna</w:t>
+            </w:r>
+            <w:proofErr w:type="spellEnd"/>
+            <w:r>
+              <w:rPr>
+                <w:rFonts w:ascii="Roboto" w:hAnsi="Roboto"/>
+                <w:sz w:val="16"/>
+                <w:szCs w:val="16"/>
+              </w:rPr>
+              <w:t>:</w:t>
             </w:r>
           </w:p>
           <w:p>
@@ -1542,7 +1638,25 @@
                 <w:sz w:val="16"/>
                 <w:szCs w:val="16"/>
               </w:rPr>
-              <w:t>Implementación del favicon (en espera de las imágenes)</w:t>
+              <w:t xml:space="preserve">Implementación del </w:t>
+            </w:r>
+            <w:proofErr w:type="spellStart"/>
+            <w:r>
+              <w:rPr>
+                <w:rFonts w:ascii="Roboto" w:hAnsi="Roboto"/>
+                <w:sz w:val="16"/>
+                <w:szCs w:val="16"/>
+              </w:rPr>
+              <w:t>favicon</w:t>
+            </w:r>
+            <w:proofErr w:type="spellEnd"/>
+            <w:r>
+              <w:rPr>
+                <w:rFonts w:ascii="Roboto" w:hAnsi="Roboto"/>
+                <w:sz w:val="16"/>
+                <w:szCs w:val="16"/>
+              </w:rPr>
+              <w:t xml:space="preserve"> (en espera de las imágenes)</w:t>
             </w:r>
           </w:p>
           <w:p>
@@ -1759,115 +1873,30 @@
               <w:tabs>
                 <w:tab w:val="left" w:pos="2410"/>
               </w:tabs>
-              <w:jc w:val="left"/>
-              <w:rPr>
-                <w:rFonts w:ascii="Roboto" w:hAnsi="Roboto"/>
-                <w:sz w:val="16"/>
-                <w:szCs w:val="16"/>
-              </w:rPr>
-            </w:pPr>
-            <w:r>
-              <w:rPr>
-                <w:rFonts w:ascii="Roboto" w:hAnsi="Roboto"/>
-                <w:sz w:val="16"/>
-                <w:szCs w:val="16"/>
-              </w:rPr>
-              <w:t>Comisiones:</w:t>
-            </w:r>
-          </w:p>
-          <w:p>
-            <w:pPr>
-              <w:pStyle w:val="Prrafodelista"/>
-              <w:numPr>
-                <w:ilvl w:val="0"/>
-                <w:numId w:val="24"/>
-              </w:numPr>
-              <w:tabs>
-                <w:tab w:val="left" w:pos="2410"/>
-              </w:tabs>
-              <w:jc w:val="left"/>
-              <w:rPr>
-                <w:rFonts w:ascii="Roboto" w:hAnsi="Roboto"/>
-                <w:sz w:val="16"/>
-                <w:szCs w:val="16"/>
-              </w:rPr>
-            </w:pPr>
-            <w:r>
-              <w:rPr>
-                <w:rFonts w:ascii="Roboto" w:hAnsi="Roboto"/>
-                <w:sz w:val="16"/>
-                <w:szCs w:val="16"/>
-              </w:rPr>
-              <w:t>Calculo de las comisiones por las sociedades de nivel 2 (Que caen de la sociedad Admin) respecto al precio del producto.</w:t>
-            </w:r>
-          </w:p>
-          <w:p>
-            <w:pPr>
-              <w:pStyle w:val="Prrafodelista"/>
-              <w:numPr>
-                <w:ilvl w:val="0"/>
-                <w:numId w:val="24"/>
-              </w:numPr>
-              <w:tabs>
-                <w:tab w:val="left" w:pos="2410"/>
-              </w:tabs>
-              <w:jc w:val="left"/>
-              <w:rPr>
-                <w:rFonts w:ascii="Roboto" w:hAnsi="Roboto"/>
-                <w:sz w:val="16"/>
-                <w:szCs w:val="16"/>
-              </w:rPr>
-            </w:pPr>
-            <w:r>
-              <w:rPr>
-                <w:rFonts w:ascii="Roboto" w:hAnsi="Roboto"/>
-                <w:sz w:val="16"/>
-                <w:szCs w:val="16"/>
-              </w:rPr>
-              <w:t>Calculo de las comisiones de las sociedades hijas a partir de lo que “se lleva” la sociedad padre.</w:t>
-            </w:r>
-          </w:p>
-          <w:p>
-            <w:pPr>
-              <w:pStyle w:val="Prrafodelista"/>
-              <w:numPr>
-                <w:ilvl w:val="0"/>
-                <w:numId w:val="24"/>
-              </w:numPr>
-              <w:tabs>
-                <w:tab w:val="left" w:pos="2410"/>
-              </w:tabs>
-              <w:jc w:val="left"/>
-              <w:rPr>
-                <w:rFonts w:ascii="Roboto" w:hAnsi="Roboto"/>
-                <w:sz w:val="16"/>
-                <w:szCs w:val="16"/>
-              </w:rPr>
-            </w:pPr>
-            <w:r>
-              <w:rPr>
-                <w:rFonts w:ascii="Roboto" w:hAnsi="Roboto"/>
-                <w:sz w:val="16"/>
-                <w:szCs w:val="16"/>
-              </w:rPr>
-              <w:t xml:space="preserve">Comisiones comerciales </w:t>
-            </w:r>
-            <w:r>
-              <w:rPr>
-                <w:rFonts w:ascii="Roboto" w:hAnsi="Roboto"/>
-                <w:sz w:val="16"/>
-                <w:szCs w:val="16"/>
-              </w:rPr>
-              <w:t>adaptadas a</w:t>
-            </w:r>
-            <w:r>
-              <w:rPr>
-                <w:rFonts w:ascii="Roboto" w:hAnsi="Roboto"/>
-                <w:sz w:val="16"/>
-                <w:szCs w:val="16"/>
-              </w:rPr>
-              <w:t xml:space="preserve"> la nueva jerarquía.</w:t>
-            </w:r>
+              <w:rPr>
+                <w:rFonts w:ascii="Roboto" w:hAnsi="Roboto"/>
+                <w:sz w:val="16"/>
+                <w:szCs w:val="16"/>
+              </w:rPr>
+            </w:pPr>
+            <w:r>
+              <w:rPr>
+                <w:rFonts w:ascii="Roboto" w:hAnsi="Roboto"/>
+                <w:sz w:val="16"/>
+                <w:szCs w:val="16"/>
+              </w:rPr>
+              <w:t xml:space="preserve">Reunión </w:t>
+            </w:r>
+            <w:proofErr w:type="spellStart"/>
+            <w:r>
+              <w:rPr>
+                <w:rFonts w:ascii="Roboto" w:hAnsi="Roboto"/>
+                <w:sz w:val="16"/>
+                <w:szCs w:val="16"/>
+              </w:rPr>
+              <w:t>Elevia</w:t>
+            </w:r>
+            <w:proofErr w:type="spellEnd"/>
           </w:p>
         </w:tc>
         <w:tc>
@@ -1893,7 +1922,7 @@
                 <w:sz w:val="16"/>
                 <w:szCs w:val="16"/>
               </w:rPr>
-              <w:t>Octubre</w:t>
+              <w:t>16/10/2024</w:t>
             </w:r>
           </w:p>
         </w:tc>
@@ -1944,27 +1973,132 @@
                 <w:sz w:val="16"/>
                 <w:szCs w:val="16"/>
               </w:rPr>
-              <w:t xml:space="preserve">Tarifas </w:t>
-            </w:r>
-            <w:r>
-              <w:rPr>
-                <w:rFonts w:ascii="Roboto" w:hAnsi="Roboto"/>
-                <w:b/>
-                <w:bCs/>
-                <w:i/>
-                <w:iCs/>
-                <w:sz w:val="16"/>
-                <w:szCs w:val="16"/>
-              </w:rPr>
-              <w:t>(clientes tipo Amigos 24)</w:t>
-            </w:r>
-            <w:r>
-              <w:rPr>
-                <w:rFonts w:ascii="Roboto" w:hAnsi="Roboto"/>
-                <w:sz w:val="16"/>
-                <w:szCs w:val="16"/>
-              </w:rPr>
-              <w:t>, poder añadir campos adicionales tanto en positivo (incremento de precios) como negativos (descuentos)… estos campos modificarán el precio total del seguro de cara al cliente, pero serán únicamente informativos en el sentido que de cara a liquidaciones se utilizarán los siguientes campos:</w:t>
+              <w:t>Gestión de socios/clientes</w:t>
+            </w:r>
+          </w:p>
+          <w:p>
+            <w:pPr>
+              <w:pStyle w:val="Prrafodelista"/>
+              <w:numPr>
+                <w:ilvl w:val="0"/>
+                <w:numId w:val="25"/>
+              </w:numPr>
+              <w:tabs>
+                <w:tab w:val="left" w:pos="2410"/>
+              </w:tabs>
+              <w:jc w:val="left"/>
+              <w:rPr>
+                <w:rFonts w:ascii="Roboto" w:hAnsi="Roboto"/>
+                <w:sz w:val="16"/>
+                <w:szCs w:val="16"/>
+              </w:rPr>
+            </w:pPr>
+            <w:r>
+              <w:rPr>
+                <w:rFonts w:ascii="Roboto" w:hAnsi="Roboto"/>
+                <w:sz w:val="16"/>
+                <w:szCs w:val="16"/>
+              </w:rPr>
+              <w:t>Añadir a base de datos</w:t>
+            </w:r>
+            <w:r>
+              <w:rPr>
+                <w:rFonts w:ascii="Roboto" w:hAnsi="Roboto"/>
+                <w:sz w:val="16"/>
+                <w:szCs w:val="16"/>
+              </w:rPr>
+              <w:t xml:space="preserve"> (socios, </w:t>
+            </w:r>
+            <w:proofErr w:type="spellStart"/>
+            <w:r>
+              <w:rPr>
+                <w:rFonts w:ascii="Roboto" w:hAnsi="Roboto"/>
+                <w:sz w:val="16"/>
+                <w:szCs w:val="16"/>
+              </w:rPr>
+              <w:t>socios_productos</w:t>
+            </w:r>
+            <w:proofErr w:type="spellEnd"/>
+            <w:r>
+              <w:rPr>
+                <w:rFonts w:ascii="Roboto" w:hAnsi="Roboto"/>
+                <w:sz w:val="16"/>
+                <w:szCs w:val="16"/>
+              </w:rPr>
+              <w:t>)</w:t>
+            </w:r>
+          </w:p>
+          <w:p>
+            <w:pPr>
+              <w:pStyle w:val="Prrafodelista"/>
+              <w:numPr>
+                <w:ilvl w:val="0"/>
+                <w:numId w:val="25"/>
+              </w:numPr>
+              <w:tabs>
+                <w:tab w:val="left" w:pos="2410"/>
+              </w:tabs>
+              <w:jc w:val="left"/>
+              <w:rPr>
+                <w:rFonts w:ascii="Roboto" w:hAnsi="Roboto"/>
+                <w:sz w:val="16"/>
+                <w:szCs w:val="16"/>
+              </w:rPr>
+            </w:pPr>
+            <w:r>
+              <w:rPr>
+                <w:rFonts w:ascii="Roboto" w:hAnsi="Roboto"/>
+                <w:sz w:val="16"/>
+                <w:szCs w:val="16"/>
+              </w:rPr>
+              <w:t>Poder crear clientes desde el formulario de contratación</w:t>
+            </w:r>
+          </w:p>
+          <w:p>
+            <w:pPr>
+              <w:pStyle w:val="Prrafodelista"/>
+              <w:numPr>
+                <w:ilvl w:val="0"/>
+                <w:numId w:val="25"/>
+              </w:numPr>
+              <w:tabs>
+                <w:tab w:val="left" w:pos="2410"/>
+              </w:tabs>
+              <w:jc w:val="left"/>
+              <w:rPr>
+                <w:rFonts w:ascii="Roboto" w:hAnsi="Roboto"/>
+                <w:sz w:val="16"/>
+                <w:szCs w:val="16"/>
+              </w:rPr>
+            </w:pPr>
+            <w:r>
+              <w:rPr>
+                <w:rFonts w:ascii="Roboto" w:hAnsi="Roboto"/>
+                <w:sz w:val="16"/>
+                <w:szCs w:val="16"/>
+              </w:rPr>
+              <w:t>Buscar clientes en el formulario de contratación</w:t>
+            </w:r>
+          </w:p>
+          <w:p>
+            <w:pPr>
+              <w:tabs>
+                <w:tab w:val="left" w:pos="2410"/>
+              </w:tabs>
+              <w:jc w:val="left"/>
+              <w:rPr>
+                <w:rFonts w:ascii="Roboto" w:hAnsi="Roboto"/>
+                <w:sz w:val="16"/>
+                <w:szCs w:val="16"/>
+              </w:rPr>
+            </w:pPr>
+            <w:r>
+              <w:rPr>
+                <w:rFonts w:ascii="Roboto" w:hAnsi="Roboto"/>
+                <w:sz w:val="16"/>
+                <w:szCs w:val="16"/>
+              </w:rPr>
+              <w:t>Sociedades:</w:t>
             </w:r>
           </w:p>
           <w:p>
@@ -1990,67 +2124,7 @@
                 <w:sz w:val="16"/>
                 <w:szCs w:val="16"/>
               </w:rPr>
-              <w:t>Compañía: Precio del seguro (compañía)</w:t>
-            </w:r>
-          </w:p>
-          <w:p>
-            <w:pPr>
-              <w:pStyle w:val="Prrafodelista"/>
-              <w:numPr>
-                <w:ilvl w:val="0"/>
-                <w:numId w:val="20"/>
-              </w:numPr>
-              <w:tabs>
-                <w:tab w:val="left" w:pos="2410"/>
-              </w:tabs>
-              <w:jc w:val="left"/>
-              <w:rPr>
-                <w:rFonts w:ascii="Roboto" w:hAnsi="Roboto"/>
-                <w:sz w:val="16"/>
-                <w:szCs w:val="16"/>
-              </w:rPr>
-            </w:pPr>
-            <w:r>
-              <w:rPr>
-                <w:rFonts w:ascii="Roboto" w:hAnsi="Roboto"/>
-                <w:sz w:val="16"/>
-                <w:szCs w:val="16"/>
-              </w:rPr>
-              <w:t>Asociación: Cuota de la asociación</w:t>
-            </w:r>
-          </w:p>
-          <w:p>
-            <w:pPr>
-              <w:pStyle w:val="Prrafodelista"/>
-              <w:numPr>
-                <w:ilvl w:val="0"/>
-                <w:numId w:val="20"/>
-              </w:numPr>
-              <w:tabs>
-                <w:tab w:val="left" w:pos="2410"/>
-              </w:tabs>
-              <w:jc w:val="left"/>
-              <w:rPr>
-                <w:rFonts w:ascii="Roboto" w:hAnsi="Roboto"/>
-                <w:sz w:val="16"/>
-                <w:szCs w:val="16"/>
-              </w:rPr>
-            </w:pPr>
-            <w:r>
-              <w:rPr>
-                <w:rFonts w:ascii="Roboto" w:hAnsi="Roboto"/>
-                <w:sz w:val="16"/>
-                <w:szCs w:val="16"/>
-              </w:rPr>
-              <w:t>Base liquidación comercial: Importe total del seguro.</w:t>
-            </w:r>
-            <w:r>
-              <w:rPr>
-                <w:rFonts w:ascii="Roboto" w:hAnsi="Roboto"/>
-                <w:sz w:val="16"/>
-                <w:szCs w:val="16"/>
-              </w:rPr>
-              <w:t xml:space="preserve"> </w:t>
+              <w:t>Cambiar permisos de acceso para la nueva gestión de sociedades</w:t>
             </w:r>
           </w:p>
         </w:tc>
@@ -2077,7 +2151,7 @@
                 <w:sz w:val="16"/>
                 <w:szCs w:val="16"/>
               </w:rPr>
-              <w:t xml:space="preserve">Octubre </w:t>
+              <w:t>21/20/2024</w:t>
             </w:r>
           </w:p>
         </w:tc>
@@ -2118,17 +2192,37 @@
               <w:jc w:val="left"/>
               <w:rPr>
                 <w:rFonts w:ascii="Roboto" w:hAnsi="Roboto"/>
-                <w:sz w:val="16"/>
-                <w:szCs w:val="16"/>
-              </w:rPr>
-            </w:pPr>
-            <w:r>
-              <w:rPr>
-                <w:rFonts w:ascii="Roboto" w:hAnsi="Roboto"/>
-                <w:sz w:val="16"/>
-                <w:szCs w:val="16"/>
-              </w:rPr>
-              <w:t>Mantenimiento fichas de compañías y pólizas de seguro:</w:t>
+                <w:b/>
+                <w:bCs/>
+                <w:sz w:val="16"/>
+                <w:szCs w:val="16"/>
+              </w:rPr>
+            </w:pPr>
+            <w:r>
+              <w:rPr>
+                <w:rFonts w:ascii="Roboto" w:hAnsi="Roboto"/>
+                <w:sz w:val="16"/>
+                <w:szCs w:val="16"/>
+              </w:rPr>
+              <w:t>Tarifas</w:t>
+            </w:r>
+            <w:r>
+              <w:rPr>
+                <w:rFonts w:ascii="Roboto" w:hAnsi="Roboto"/>
+                <w:sz w:val="16"/>
+                <w:szCs w:val="16"/>
+              </w:rPr>
+              <w:t xml:space="preserve"> </w:t>
+            </w:r>
+            <w:r>
+              <w:rPr>
+                <w:rFonts w:ascii="Roboto" w:hAnsi="Roboto"/>
+                <w:b/>
+                <w:bCs/>
+                <w:sz w:val="16"/>
+                <w:szCs w:val="16"/>
+              </w:rPr>
+              <w:t>(Pasarela de pago)</w:t>
             </w:r>
           </w:p>
           <w:p>
@@ -2154,7 +2248,7 @@
                 <w:sz w:val="16"/>
                 <w:szCs w:val="16"/>
               </w:rPr>
-              <w:t>Crear ficha de compañía</w:t>
+              <w:t>Diferenciar entre precio del seguro y anexos de manera visual</w:t>
             </w:r>
           </w:p>
           <w:p>
@@ -2180,7 +2274,7 @@
                 <w:sz w:val="16"/>
                 <w:szCs w:val="16"/>
               </w:rPr>
-              <w:t>Crear ficha de póliza</w:t>
+              <w:t>Para la pasarela de pago pagar solo lo que se está contratando</w:t>
             </w:r>
           </w:p>
           <w:p>
@@ -2206,111 +2300,7 @@
                 <w:sz w:val="16"/>
                 <w:szCs w:val="16"/>
               </w:rPr>
-              <w:t>Acceso desde la ficha de la compañía al detalle de las pólizas contratadas con ésta.</w:t>
-            </w:r>
-          </w:p>
-          <w:p>
-            <w:pPr>
-              <w:pStyle w:val="Prrafodelista"/>
-              <w:numPr>
-                <w:ilvl w:val="0"/>
-                <w:numId w:val="20"/>
-              </w:numPr>
-              <w:tabs>
-                <w:tab w:val="left" w:pos="2410"/>
-              </w:tabs>
-              <w:jc w:val="left"/>
-              <w:rPr>
-                <w:rFonts w:ascii="Roboto" w:hAnsi="Roboto"/>
-                <w:sz w:val="16"/>
-                <w:szCs w:val="16"/>
-              </w:rPr>
-            </w:pPr>
-            <w:r>
-              <w:rPr>
-                <w:rFonts w:ascii="Roboto" w:hAnsi="Roboto"/>
-                <w:sz w:val="16"/>
-                <w:szCs w:val="16"/>
-              </w:rPr>
-              <w:t>Incluir la compañía en la ficha de producto</w:t>
-            </w:r>
-          </w:p>
-          <w:p>
-            <w:pPr>
-              <w:pStyle w:val="Prrafodelista"/>
-              <w:numPr>
-                <w:ilvl w:val="0"/>
-                <w:numId w:val="20"/>
-              </w:numPr>
-              <w:tabs>
-                <w:tab w:val="left" w:pos="2410"/>
-              </w:tabs>
-              <w:jc w:val="left"/>
-              <w:rPr>
-                <w:rFonts w:ascii="Roboto" w:hAnsi="Roboto"/>
-                <w:sz w:val="16"/>
-                <w:szCs w:val="16"/>
-              </w:rPr>
-            </w:pPr>
-            <w:r>
-              <w:rPr>
-                <w:rFonts w:ascii="Roboto" w:hAnsi="Roboto"/>
-                <w:sz w:val="16"/>
-                <w:szCs w:val="16"/>
-              </w:rPr>
-              <w:t>Incluir una o más pólizas en la ficha de producto</w:t>
-            </w:r>
-          </w:p>
-          <w:p>
-            <w:pPr>
-              <w:pStyle w:val="Prrafodelista"/>
-              <w:numPr>
-                <w:ilvl w:val="0"/>
-                <w:numId w:val="20"/>
-              </w:numPr>
-              <w:tabs>
-                <w:tab w:val="left" w:pos="2410"/>
-              </w:tabs>
-              <w:jc w:val="left"/>
-              <w:rPr>
-                <w:rFonts w:ascii="Roboto" w:hAnsi="Roboto"/>
-                <w:sz w:val="16"/>
-                <w:szCs w:val="16"/>
-              </w:rPr>
-            </w:pPr>
-            <w:r>
-              <w:rPr>
-                <w:rFonts w:ascii="Roboto" w:hAnsi="Roboto"/>
-                <w:sz w:val="16"/>
-                <w:szCs w:val="16"/>
-              </w:rPr>
-              <w:t>Incluir logo de la compañía, así como tamaño y posición en que deben figurar en los certificados de seguro (plantilla de impresión)</w:t>
-            </w:r>
-          </w:p>
-          <w:p>
-            <w:pPr>
-              <w:pStyle w:val="Prrafodelista"/>
-              <w:numPr>
-                <w:ilvl w:val="0"/>
-                <w:numId w:val="20"/>
-              </w:numPr>
-              <w:tabs>
-                <w:tab w:val="left" w:pos="2410"/>
-              </w:tabs>
-              <w:jc w:val="left"/>
-              <w:rPr>
-                <w:rFonts w:ascii="Roboto" w:hAnsi="Roboto"/>
-                <w:sz w:val="16"/>
-                <w:szCs w:val="16"/>
-              </w:rPr>
-            </w:pPr>
-            <w:r>
-              <w:rPr>
-                <w:rFonts w:ascii="Roboto" w:hAnsi="Roboto"/>
-                <w:sz w:val="16"/>
-                <w:szCs w:val="16"/>
-              </w:rPr>
-              <w:t>Filtros de búsqueda en los listados por compañía y póliza asociada.</w:t>
+              <w:t>Dividir por anexo el precio</w:t>
             </w:r>
           </w:p>
         </w:tc>
@@ -2337,7 +2327,7 @@
                 <w:sz w:val="16"/>
                 <w:szCs w:val="16"/>
               </w:rPr>
-              <w:t>Octubre</w:t>
+              <w:t xml:space="preserve">Octubre </w:t>
             </w:r>
           </w:p>
         </w:tc>
@@ -2388,7 +2378,7 @@
                 <w:sz w:val="16"/>
                 <w:szCs w:val="16"/>
               </w:rPr>
-              <w:t>Sociedades:</w:t>
+              <w:t>Mantenimiento fichas de compañías y pólizas de seguro:</w:t>
             </w:r>
           </w:p>
           <w:p>
@@ -2414,7 +2404,7 @@
                 <w:sz w:val="16"/>
                 <w:szCs w:val="16"/>
               </w:rPr>
-              <w:t>Cambiar la jerarquía incluyendo niveles infinitos en las sociedades.</w:t>
+              <w:t>Crear ficha de compañía</w:t>
             </w:r>
           </w:p>
           <w:p>
@@ -2440,7 +2430,137 @@
                 <w:sz w:val="16"/>
                 <w:szCs w:val="16"/>
               </w:rPr>
-              <w:t>Cambiar permisos de acceso para la nueva gestión de sociedades</w:t>
+              <w:t>Crear ficha de póliza</w:t>
+            </w:r>
+          </w:p>
+          <w:p>
+            <w:pPr>
+              <w:pStyle w:val="Prrafodelista"/>
+              <w:numPr>
+                <w:ilvl w:val="0"/>
+                <w:numId w:val="20"/>
+              </w:numPr>
+              <w:tabs>
+                <w:tab w:val="left" w:pos="2410"/>
+              </w:tabs>
+              <w:jc w:val="left"/>
+              <w:rPr>
+                <w:rFonts w:ascii="Roboto" w:hAnsi="Roboto"/>
+                <w:sz w:val="16"/>
+                <w:szCs w:val="16"/>
+              </w:rPr>
+            </w:pPr>
+            <w:r>
+              <w:rPr>
+                <w:rFonts w:ascii="Roboto" w:hAnsi="Roboto"/>
+                <w:sz w:val="16"/>
+                <w:szCs w:val="16"/>
+              </w:rPr>
+              <w:t>Acceso desde la ficha de la compañía al detalle de las pólizas contratadas con ésta.</w:t>
+            </w:r>
+          </w:p>
+          <w:p>
+            <w:pPr>
+              <w:pStyle w:val="Prrafodelista"/>
+              <w:numPr>
+                <w:ilvl w:val="0"/>
+                <w:numId w:val="20"/>
+              </w:numPr>
+              <w:tabs>
+                <w:tab w:val="left" w:pos="2410"/>
+              </w:tabs>
+              <w:jc w:val="left"/>
+              <w:rPr>
+                <w:rFonts w:ascii="Roboto" w:hAnsi="Roboto"/>
+                <w:sz w:val="16"/>
+                <w:szCs w:val="16"/>
+              </w:rPr>
+            </w:pPr>
+            <w:r>
+              <w:rPr>
+                <w:rFonts w:ascii="Roboto" w:hAnsi="Roboto"/>
+                <w:sz w:val="16"/>
+                <w:szCs w:val="16"/>
+              </w:rPr>
+              <w:t>Incluir la compañía en la ficha de producto</w:t>
+            </w:r>
+          </w:p>
+          <w:p>
+            <w:pPr>
+              <w:pStyle w:val="Prrafodelista"/>
+              <w:numPr>
+                <w:ilvl w:val="0"/>
+                <w:numId w:val="20"/>
+              </w:numPr>
+              <w:tabs>
+                <w:tab w:val="left" w:pos="2410"/>
+              </w:tabs>
+              <w:jc w:val="left"/>
+              <w:rPr>
+                <w:rFonts w:ascii="Roboto" w:hAnsi="Roboto"/>
+                <w:sz w:val="16"/>
+                <w:szCs w:val="16"/>
+              </w:rPr>
+            </w:pPr>
+            <w:r>
+              <w:rPr>
+                <w:rFonts w:ascii="Roboto" w:hAnsi="Roboto"/>
+                <w:sz w:val="16"/>
+                <w:szCs w:val="16"/>
+              </w:rPr>
+              <w:t>Incluir una o más pólizas en la ficha de producto</w:t>
+            </w:r>
+          </w:p>
+          <w:p>
+            <w:pPr>
+              <w:pStyle w:val="Prrafodelista"/>
+              <w:numPr>
+                <w:ilvl w:val="0"/>
+                <w:numId w:val="20"/>
+              </w:numPr>
+              <w:tabs>
+                <w:tab w:val="left" w:pos="2410"/>
+              </w:tabs>
+              <w:jc w:val="left"/>
+              <w:rPr>
+                <w:rFonts w:ascii="Roboto" w:hAnsi="Roboto"/>
+                <w:sz w:val="16"/>
+                <w:szCs w:val="16"/>
+              </w:rPr>
+            </w:pPr>
+            <w:r>
+              <w:rPr>
+                <w:rFonts w:ascii="Roboto" w:hAnsi="Roboto"/>
+                <w:sz w:val="16"/>
+                <w:szCs w:val="16"/>
+              </w:rPr>
+              <w:t>Incluir logo de la compañía, así como tamaño y posición en que deben figurar en los certificados de seguro (plantilla de impresión)</w:t>
+            </w:r>
+          </w:p>
+          <w:p>
+            <w:pPr>
+              <w:pStyle w:val="Prrafodelista"/>
+              <w:numPr>
+                <w:ilvl w:val="0"/>
+                <w:numId w:val="20"/>
+              </w:numPr>
+              <w:tabs>
+                <w:tab w:val="left" w:pos="2410"/>
+              </w:tabs>
+              <w:jc w:val="left"/>
+              <w:rPr>
+                <w:rFonts w:ascii="Roboto" w:hAnsi="Roboto"/>
+                <w:sz w:val="16"/>
+                <w:szCs w:val="16"/>
+              </w:rPr>
+            </w:pPr>
+            <w:r>
+              <w:rPr>
+                <w:rFonts w:ascii="Roboto" w:hAnsi="Roboto"/>
+                <w:sz w:val="16"/>
+                <w:szCs w:val="16"/>
+              </w:rPr>
+              <w:t>Filtros de búsqueda en los listados por compañía y póliza asociada.</w:t>
             </w:r>
           </w:p>
         </w:tc>
@@ -2518,8 +2638,18 @@
                 <w:sz w:val="16"/>
                 <w:szCs w:val="16"/>
               </w:rPr>
-              <w:t>Conexión con ERP Amigos 24</w:t>
-            </w:r>
+              <w:t xml:space="preserve">Conexión con </w:t>
+            </w:r>
+            <w:proofErr w:type="spellStart"/>
+            <w:r>
+              <w:rPr>
+                <w:rFonts w:ascii="Roboto" w:hAnsi="Roboto"/>
+                <w:sz w:val="16"/>
+                <w:szCs w:val="16"/>
+              </w:rPr>
+              <w:t>Elevia</w:t>
+            </w:r>
+            <w:proofErr w:type="spellEnd"/>
           </w:p>
         </w:tc>
         <w:tc>
@@ -2596,7 +2726,7 @@
                 <w:sz w:val="16"/>
                 <w:szCs w:val="16"/>
               </w:rPr>
-              <w:t>Informes:</w:t>
+              <w:t>Formulario de gestión</w:t>
             </w:r>
           </w:p>
           <w:p>
@@ -2604,7 +2734,7 @@
               <w:pStyle w:val="Prrafodelista"/>
               <w:numPr>
                 <w:ilvl w:val="0"/>
-                <w:numId w:val="20"/>
+                <w:numId w:val="26"/>
               </w:numPr>
               <w:tabs>
                 <w:tab w:val="left" w:pos="2410"/>
@@ -2622,34 +2752,18 @@
                 <w:sz w:val="16"/>
                 <w:szCs w:val="16"/>
               </w:rPr>
-              <w:t>Creación de la tabla para el control de “ventas” o “contratación”</w:t>
-            </w:r>
-          </w:p>
-          <w:p>
-            <w:pPr>
-              <w:pStyle w:val="Prrafodelista"/>
-              <w:numPr>
-                <w:ilvl w:val="0"/>
-                <w:numId w:val="20"/>
-              </w:numPr>
-              <w:tabs>
-                <w:tab w:val="left" w:pos="2410"/>
-              </w:tabs>
-              <w:jc w:val="left"/>
-              <w:rPr>
-                <w:rFonts w:ascii="Roboto" w:hAnsi="Roboto"/>
-                <w:sz w:val="16"/>
-                <w:szCs w:val="16"/>
-              </w:rPr>
-            </w:pPr>
-            <w:r>
-              <w:rPr>
-                <w:rFonts w:ascii="Roboto" w:hAnsi="Roboto"/>
-                <w:sz w:val="16"/>
-                <w:szCs w:val="16"/>
-              </w:rPr>
-              <w:t>Generación de informes</w:t>
-            </w:r>
+              <w:t xml:space="preserve">Añadir tipo de dato </w:t>
+            </w:r>
+            <w:proofErr w:type="spellStart"/>
+            <w:r>
+              <w:rPr>
+                <w:rFonts w:ascii="Roboto" w:hAnsi="Roboto"/>
+                <w:sz w:val="16"/>
+                <w:szCs w:val="16"/>
+              </w:rPr>
+              <w:t>checkbox</w:t>
+            </w:r>
+            <w:proofErr w:type="spellEnd"/>
           </w:p>
         </w:tc>
         <w:tc>
@@ -2726,7 +2840,123 @@
                 <w:sz w:val="16"/>
                 <w:szCs w:val="16"/>
               </w:rPr>
-              <w:t>Conexión con Avia</w:t>
+              <w:t>Comisiones:</w:t>
+            </w:r>
+          </w:p>
+          <w:p>
+            <w:pPr>
+              <w:pStyle w:val="Prrafodelista"/>
+              <w:numPr>
+                <w:ilvl w:val="0"/>
+                <w:numId w:val="24"/>
+              </w:numPr>
+              <w:tabs>
+                <w:tab w:val="left" w:pos="2410"/>
+              </w:tabs>
+              <w:jc w:val="left"/>
+              <w:rPr>
+                <w:rFonts w:ascii="Roboto" w:hAnsi="Roboto"/>
+                <w:sz w:val="16"/>
+                <w:szCs w:val="16"/>
+              </w:rPr>
+            </w:pPr>
+            <w:proofErr w:type="spellStart"/>
+            <w:r>
+              <w:rPr>
+                <w:rFonts w:ascii="Roboto" w:hAnsi="Roboto"/>
+                <w:sz w:val="16"/>
+                <w:szCs w:val="16"/>
+              </w:rPr>
+              <w:t>Calculo</w:t>
+            </w:r>
+            <w:proofErr w:type="spellEnd"/>
+            <w:r>
+              <w:rPr>
+                <w:rFonts w:ascii="Roboto" w:hAnsi="Roboto"/>
+                <w:sz w:val="16"/>
+                <w:szCs w:val="16"/>
+              </w:rPr>
+              <w:t xml:space="preserve"> de las comisiones por las sociedades de nivel 2 (Que caen de la sociedad </w:t>
+            </w:r>
+            <w:proofErr w:type="spellStart"/>
+            <w:r>
+              <w:rPr>
+                <w:rFonts w:ascii="Roboto" w:hAnsi="Roboto"/>
+                <w:sz w:val="16"/>
+                <w:szCs w:val="16"/>
+              </w:rPr>
+              <w:t>Admin</w:t>
+            </w:r>
+            <w:proofErr w:type="spellEnd"/>
+            <w:r>
+              <w:rPr>
+                <w:rFonts w:ascii="Roboto" w:hAnsi="Roboto"/>
+                <w:sz w:val="16"/>
+                <w:szCs w:val="16"/>
+              </w:rPr>
+              <w:t>) respecto al precio del producto.</w:t>
+            </w:r>
+          </w:p>
+          <w:p>
+            <w:pPr>
+              <w:pStyle w:val="Prrafodelista"/>
+              <w:numPr>
+                <w:ilvl w:val="0"/>
+                <w:numId w:val="24"/>
+              </w:numPr>
+              <w:tabs>
+                <w:tab w:val="left" w:pos="2410"/>
+              </w:tabs>
+              <w:jc w:val="left"/>
+              <w:rPr>
+                <w:rFonts w:ascii="Roboto" w:hAnsi="Roboto"/>
+                <w:sz w:val="16"/>
+                <w:szCs w:val="16"/>
+              </w:rPr>
+            </w:pPr>
+            <w:proofErr w:type="spellStart"/>
+            <w:r>
+              <w:rPr>
+                <w:rFonts w:ascii="Roboto" w:hAnsi="Roboto"/>
+                <w:sz w:val="16"/>
+                <w:szCs w:val="16"/>
+              </w:rPr>
+              <w:t>Calculo</w:t>
+            </w:r>
+            <w:proofErr w:type="spellEnd"/>
+            <w:r>
+              <w:rPr>
+                <w:rFonts w:ascii="Roboto" w:hAnsi="Roboto"/>
+                <w:sz w:val="16"/>
+                <w:szCs w:val="16"/>
+              </w:rPr>
+              <w:t xml:space="preserve"> de las comisiones de las sociedades hijas a partir de lo que “se lleva” la sociedad padre.</w:t>
+            </w:r>
+          </w:p>
+          <w:p>
+            <w:pPr>
+              <w:pStyle w:val="Prrafodelista"/>
+              <w:numPr>
+                <w:ilvl w:val="0"/>
+                <w:numId w:val="24"/>
+              </w:numPr>
+              <w:tabs>
+                <w:tab w:val="left" w:pos="2410"/>
+              </w:tabs>
+              <w:jc w:val="left"/>
+              <w:rPr>
+                <w:rFonts w:ascii="Roboto" w:hAnsi="Roboto"/>
+                <w:sz w:val="16"/>
+                <w:szCs w:val="16"/>
+              </w:rPr>
+            </w:pPr>
+            <w:r>
+              <w:rPr>
+                <w:rFonts w:ascii="Roboto" w:hAnsi="Roboto"/>
+                <w:sz w:val="16"/>
+                <w:szCs w:val="16"/>
+              </w:rPr>
+              <w:t>Comisiones comerciales adaptadas a la nueva jerarquía.</w:t>
             </w:r>
           </w:p>
         </w:tc>
@@ -2753,7 +2983,339 @@
                 <w:sz w:val="16"/>
                 <w:szCs w:val="16"/>
               </w:rPr>
-              <w:t>Noviembre</w:t>
+              <w:t>Diciembre</w:t>
+            </w:r>
+          </w:p>
+        </w:tc>
+      </w:tr>
+      <w:tr>
+        <w:trPr>
+          <w:trHeight w:val="270"/>
+        </w:trPr>
+        <w:tc>
+          <w:tcPr>
+            <w:tcW w:w="652" w:type="dxa"/>
+            <w:vAlign w:val="center"/>
+          </w:tcPr>
+          <w:p>
+            <w:pPr>
+              <w:tabs>
+                <w:tab w:val="left" w:pos="2410"/>
+              </w:tabs>
+              <w:jc w:val="center"/>
+              <w:rPr>
+                <w:rFonts w:ascii="Roboto" w:hAnsi="Roboto"/>
+                <w:sz w:val="16"/>
+                <w:szCs w:val="16"/>
+              </w:rPr>
+            </w:pPr>
+          </w:p>
+        </w:tc>
+        <w:tc>
+          <w:tcPr>
+            <w:tcW w:w="8567" w:type="dxa"/>
+            <w:vAlign w:val="center"/>
+          </w:tcPr>
+          <w:p>
+            <w:pPr>
+              <w:tabs>
+                <w:tab w:val="left" w:pos="2410"/>
+              </w:tabs>
+              <w:jc w:val="left"/>
+              <w:rPr>
+                <w:rFonts w:ascii="Roboto" w:hAnsi="Roboto"/>
+                <w:sz w:val="16"/>
+                <w:szCs w:val="16"/>
+              </w:rPr>
+            </w:pPr>
+            <w:r>
+              <w:rPr>
+                <w:rFonts w:ascii="Roboto" w:hAnsi="Roboto"/>
+                <w:sz w:val="16"/>
+                <w:szCs w:val="16"/>
+              </w:rPr>
+              <w:t>Informes:</w:t>
+            </w:r>
+          </w:p>
+          <w:p>
+            <w:pPr>
+              <w:pStyle w:val="Prrafodelista"/>
+              <w:numPr>
+                <w:ilvl w:val="0"/>
+                <w:numId w:val="20"/>
+              </w:numPr>
+              <w:tabs>
+                <w:tab w:val="left" w:pos="2410"/>
+              </w:tabs>
+              <w:jc w:val="left"/>
+              <w:rPr>
+                <w:rFonts w:ascii="Roboto" w:hAnsi="Roboto"/>
+                <w:sz w:val="16"/>
+                <w:szCs w:val="16"/>
+              </w:rPr>
+            </w:pPr>
+            <w:r>
+              <w:rPr>
+                <w:rFonts w:ascii="Roboto" w:hAnsi="Roboto"/>
+                <w:sz w:val="16"/>
+                <w:szCs w:val="16"/>
+              </w:rPr>
+              <w:t>Creación de la tabla para el control de “ventas” o “contratación”</w:t>
+            </w:r>
+          </w:p>
+          <w:p>
+            <w:pPr>
+              <w:pStyle w:val="Prrafodelista"/>
+              <w:numPr>
+                <w:ilvl w:val="0"/>
+                <w:numId w:val="20"/>
+              </w:numPr>
+              <w:tabs>
+                <w:tab w:val="left" w:pos="2410"/>
+              </w:tabs>
+              <w:jc w:val="left"/>
+              <w:rPr>
+                <w:rFonts w:ascii="Roboto" w:hAnsi="Roboto"/>
+                <w:sz w:val="16"/>
+                <w:szCs w:val="16"/>
+              </w:rPr>
+            </w:pPr>
+            <w:r>
+              <w:rPr>
+                <w:rFonts w:ascii="Roboto" w:hAnsi="Roboto"/>
+                <w:sz w:val="16"/>
+                <w:szCs w:val="16"/>
+              </w:rPr>
+              <w:t>Generación de informes</w:t>
+            </w:r>
+          </w:p>
+        </w:tc>
+        <w:tc>
+          <w:tcPr>
+            <w:tcW w:w="1271" w:type="dxa"/>
+            <w:vAlign w:val="center"/>
+          </w:tcPr>
+          <w:p>
+            <w:pPr>
+              <w:tabs>
+                <w:tab w:val="left" w:pos="2410"/>
+              </w:tabs>
+              <w:jc w:val="center"/>
+              <w:rPr>
+                <w:rFonts w:ascii="Roboto" w:hAnsi="Roboto"/>
+                <w:sz w:val="16"/>
+                <w:szCs w:val="16"/>
+              </w:rPr>
+            </w:pPr>
+            <w:r>
+              <w:rPr>
+                <w:rFonts w:ascii="Roboto" w:hAnsi="Roboto"/>
+                <w:sz w:val="16"/>
+                <w:szCs w:val="16"/>
+              </w:rPr>
+              <w:t>Diciembre</w:t>
+            </w:r>
+          </w:p>
+        </w:tc>
+      </w:tr>
+      <w:tr>
+        <w:trPr>
+          <w:trHeight w:val="270"/>
+        </w:trPr>
+        <w:tc>
+          <w:tcPr>
+            <w:tcW w:w="652" w:type="dxa"/>
+            <w:vAlign w:val="center"/>
+          </w:tcPr>
+          <w:p>
+            <w:pPr>
+              <w:tabs>
+                <w:tab w:val="left" w:pos="2410"/>
+              </w:tabs>
+              <w:jc w:val="center"/>
+              <w:rPr>
+                <w:rFonts w:ascii="Roboto" w:hAnsi="Roboto"/>
+                <w:sz w:val="16"/>
+                <w:szCs w:val="16"/>
+              </w:rPr>
+            </w:pPr>
+          </w:p>
+        </w:tc>
+        <w:tc>
+          <w:tcPr>
+            <w:tcW w:w="8567" w:type="dxa"/>
+            <w:vAlign w:val="center"/>
+          </w:tcPr>
+          <w:p>
+            <w:pPr>
+              <w:tabs>
+                <w:tab w:val="left" w:pos="2410"/>
+              </w:tabs>
+              <w:jc w:val="left"/>
+              <w:rPr>
+                <w:rFonts w:ascii="Roboto" w:hAnsi="Roboto"/>
+                <w:sz w:val="16"/>
+                <w:szCs w:val="16"/>
+              </w:rPr>
+            </w:pPr>
+            <w:r>
+              <w:rPr>
+                <w:rFonts w:ascii="Roboto" w:hAnsi="Roboto"/>
+                <w:sz w:val="16"/>
+                <w:szCs w:val="16"/>
+              </w:rPr>
+              <w:t>Anulaciones de productos</w:t>
+            </w:r>
+          </w:p>
+          <w:p>
+            <w:pPr>
+              <w:pStyle w:val="Prrafodelista"/>
+              <w:numPr>
+                <w:ilvl w:val="0"/>
+                <w:numId w:val="27"/>
+              </w:numPr>
+              <w:tabs>
+                <w:tab w:val="left" w:pos="2410"/>
+              </w:tabs>
+              <w:jc w:val="left"/>
+              <w:rPr>
+                <w:rFonts w:ascii="Roboto" w:hAnsi="Roboto"/>
+                <w:sz w:val="16"/>
+                <w:szCs w:val="16"/>
+              </w:rPr>
+            </w:pPr>
+            <w:proofErr w:type="spellStart"/>
+            <w:r>
+              <w:rPr>
+                <w:rFonts w:ascii="Roboto" w:hAnsi="Roboto"/>
+                <w:sz w:val="16"/>
+                <w:szCs w:val="16"/>
+              </w:rPr>
+              <w:t>Check</w:t>
+            </w:r>
+            <w:proofErr w:type="spellEnd"/>
+            <w:r>
+              <w:rPr>
+                <w:rFonts w:ascii="Roboto" w:hAnsi="Roboto"/>
+                <w:sz w:val="16"/>
+                <w:szCs w:val="16"/>
+              </w:rPr>
+              <w:t xml:space="preserve"> producto anulable o no</w:t>
+            </w:r>
+          </w:p>
+          <w:p>
+            <w:pPr>
+              <w:pStyle w:val="Prrafodelista"/>
+              <w:numPr>
+                <w:ilvl w:val="0"/>
+                <w:numId w:val="27"/>
+              </w:numPr>
+              <w:tabs>
+                <w:tab w:val="left" w:pos="2410"/>
+              </w:tabs>
+              <w:jc w:val="left"/>
+              <w:rPr>
+                <w:rFonts w:ascii="Roboto" w:hAnsi="Roboto"/>
+                <w:sz w:val="16"/>
+                <w:szCs w:val="16"/>
+              </w:rPr>
+            </w:pPr>
+            <w:r>
+              <w:rPr>
+                <w:rFonts w:ascii="Roboto" w:hAnsi="Roboto"/>
+                <w:sz w:val="16"/>
+                <w:szCs w:val="16"/>
+              </w:rPr>
+              <w:t>Los comerciales responsables pueden anular y se puede solicitar la anulación.</w:t>
+            </w:r>
+          </w:p>
+          <w:p>
+            <w:pPr>
+              <w:pStyle w:val="Prrafodelista"/>
+              <w:numPr>
+                <w:ilvl w:val="0"/>
+                <w:numId w:val="27"/>
+              </w:numPr>
+              <w:tabs>
+                <w:tab w:val="left" w:pos="2410"/>
+              </w:tabs>
+              <w:jc w:val="left"/>
+              <w:rPr>
+                <w:rFonts w:ascii="Roboto" w:hAnsi="Roboto"/>
+                <w:sz w:val="16"/>
+                <w:szCs w:val="16"/>
+              </w:rPr>
+            </w:pPr>
+            <w:r>
+              <w:rPr>
+                <w:rFonts w:ascii="Roboto" w:hAnsi="Roboto"/>
+                <w:sz w:val="16"/>
+                <w:szCs w:val="16"/>
+              </w:rPr>
+              <w:t xml:space="preserve">O los </w:t>
+            </w:r>
+            <w:proofErr w:type="spellStart"/>
+            <w:r>
+              <w:rPr>
+                <w:rFonts w:ascii="Roboto" w:hAnsi="Roboto"/>
+                <w:sz w:val="16"/>
+                <w:szCs w:val="16"/>
+              </w:rPr>
+              <w:t>admins</w:t>
+            </w:r>
+            <w:proofErr w:type="spellEnd"/>
+            <w:r>
+              <w:rPr>
+                <w:rFonts w:ascii="Roboto" w:hAnsi="Roboto"/>
+                <w:sz w:val="16"/>
+                <w:szCs w:val="16"/>
+              </w:rPr>
+              <w:t xml:space="preserve"> pueden </w:t>
+            </w:r>
+            <w:proofErr w:type="gramStart"/>
+            <w:r>
+              <w:rPr>
+                <w:rFonts w:ascii="Roboto" w:hAnsi="Roboto"/>
+                <w:sz w:val="16"/>
+                <w:szCs w:val="16"/>
+              </w:rPr>
+              <w:t>anular</w:t>
+            </w:r>
+            <w:proofErr w:type="gramEnd"/>
+            <w:r>
+              <w:rPr>
+                <w:rFonts w:ascii="Roboto" w:hAnsi="Roboto"/>
+                <w:sz w:val="16"/>
+                <w:szCs w:val="16"/>
+              </w:rPr>
+              <w:t xml:space="preserve"> pero se puede solicitar la anulación.</w:t>
+            </w:r>
+          </w:p>
+        </w:tc>
+        <w:tc>
+          <w:tcPr>
+            <w:tcW w:w="1271" w:type="dxa"/>
+            <w:vAlign w:val="center"/>
+          </w:tcPr>
+          <w:p>
+            <w:pPr>
+              <w:tabs>
+                <w:tab w:val="left" w:pos="2410"/>
+              </w:tabs>
+              <w:jc w:val="center"/>
+              <w:rPr>
+                <w:rFonts w:ascii="Roboto" w:hAnsi="Roboto"/>
+                <w:sz w:val="16"/>
+                <w:szCs w:val="16"/>
+              </w:rPr>
+            </w:pPr>
+            <w:r>
+              <w:rPr>
+                <w:rFonts w:ascii="Roboto" w:hAnsi="Roboto"/>
+                <w:sz w:val="16"/>
+                <w:szCs w:val="16"/>
+              </w:rPr>
+              <w:t>Por ver</w:t>
             </w:r>
           </w:p>
         </w:tc>
@@ -2798,12 +3360,14 @@
           <w:rFonts w:ascii="Roboto" w:hAnsi="Roboto"/>
         </w:rPr>
       </w:pPr>
+      <w:proofErr w:type="gramStart"/>
       <w:r>
         <w:rPr>
           <w:rFonts w:ascii="Roboto" w:hAnsi="Roboto"/>
         </w:rPr>
         <w:t>NECESITAMOS :</w:t>
       </w:r>
+      <w:proofErr w:type="gramEnd"/>
     </w:p>
     <w:p>
       <w:pPr>
@@ -3046,7 +3610,35 @@
         <w:rPr>
           <w:rFonts w:ascii="Roboto" w:hAnsi="Roboto"/>
         </w:rPr>
-        <w:t>La idea es a lo largo de septiembre conforme se hacen los ajustes ir creando esta estructura para asegurarnos que se pyuede y que no haya problemas en las prubeas y puesta en marcha de octubre.</w:t>
+        <w:t xml:space="preserve">La idea es a lo largo de septiembre conforme se hacen los ajustes ir creando esta estructura para asegurarnos que se </w:t>
+      </w:r>
+      <w:proofErr w:type="spellStart"/>
+      <w:r>
+        <w:rPr>
+          <w:rFonts w:ascii="Roboto" w:hAnsi="Roboto"/>
+        </w:rPr>
+        <w:t>pyuede</w:t>
+      </w:r>
+      <w:proofErr w:type="spellEnd"/>
+      <w:r>
+        <w:rPr>
+          <w:rFonts w:ascii="Roboto" w:hAnsi="Roboto"/>
+        </w:rPr>
+        <w:t xml:space="preserve"> y que no haya problemas en las </w:t>
+      </w:r>
+      <w:proofErr w:type="spellStart"/>
+      <w:r>
+        <w:rPr>
+          <w:rFonts w:ascii="Roboto" w:hAnsi="Roboto"/>
+        </w:rPr>
+        <w:t>prubeas</w:t>
+      </w:r>
+      <w:proofErr w:type="spellEnd"/>
+      <w:r>
+        <w:rPr>
+          <w:rFonts w:ascii="Roboto" w:hAnsi="Roboto"/>
+        </w:rPr>
+        <w:t xml:space="preserve"> y puesta en marcha de octubre.</w:t>
       </w:r>
     </w:p>
     <w:sectPr>
@@ -3301,8 +3893,17 @@
                                 <w:color w:val="C6D9F1" w:themeColor="text2" w:themeTint="33"/>
                                 <w:szCs w:val="20"/>
                               </w:rPr>
-                              <w:t>Kong Consulting</w:t>
+                              <w:t xml:space="preserve">Kong </w:t>
                             </w:r>
+                            <w:proofErr w:type="spellStart"/>
+                            <w:r>
+                              <w:rPr>
+                                <w:color w:val="C6D9F1" w:themeColor="text2" w:themeTint="33"/>
+                                <w:szCs w:val="20"/>
+                              </w:rPr>
+                              <w:t>Consulting</w:t>
+                            </w:r>
+                            <w:proofErr w:type="spellEnd"/>
                           </w:p>
                         </w:txbxContent>
                       </wps:txbx>
@@ -3349,8 +3950,17 @@
                           <w:color w:val="C6D9F1" w:themeColor="text2" w:themeTint="33"/>
                           <w:szCs w:val="20"/>
                         </w:rPr>
-                        <w:t>Kong Consulting</w:t>
+                        <w:t xml:space="preserve">Kong </w:t>
                       </w:r>
+                      <w:proofErr w:type="spellStart"/>
+                      <w:r>
+                        <w:rPr>
+                          <w:color w:val="C6D9F1" w:themeColor="text2" w:themeTint="33"/>
+                          <w:szCs w:val="20"/>
+                        </w:rPr>
+                        <w:t>Consulting</w:t>
+                      </w:r>
+                      <w:proofErr w:type="spellEnd"/>
                     </w:p>
                   </w:txbxContent>
                 </v:textbox>
@@ -3957,6 +4567,120 @@
     </w:lvl>
   </w:abstractNum>
   <w:abstractNum w:abstractNumId="1" w15:restartNumberingAfterBreak="0">
+    <w:nsid w:val="09094968"/>
+    <w:multiLevelType w:val="hybridMultilevel"/>
+    <w:tmpl w:val="592A2A28"/>
+    <w:lvl w:ilvl="0" w:tplc="9AE8517A">
+      <w:numFmt w:val="bullet"/>
+      <w:lvlText w:val="-"/>
+      <w:lvlJc w:val="left"/>
+      <w:pPr>
+        <w:ind w:left="720" w:hanging="360"/>
+      </w:pPr>
+      <w:rPr>
+        <w:rFonts w:ascii="Roboto" w:eastAsia="Times New Roman" w:hAnsi="Roboto" w:cs="Times New Roman" w:hint="default"/>
+        <w:b w:val="0"/>
+        <w:i w:val="0"/>
+      </w:rPr>
+    </w:lvl>
+    <w:lvl w:ilvl="1" w:tplc="0C0A0003" w:tentative="1">
+      <w:start w:val="1"/>
+      <w:numFmt w:val="bullet"/>
+      <w:lvlText w:val="o"/>
+      <w:lvlJc w:val="left"/>
+      <w:pPr>
+        <w:ind w:left="1440" w:hanging="360"/>
+      </w:pPr>
+      <w:rPr>
+        <w:rFonts w:ascii="Courier New" w:hAnsi="Courier New" w:cs="Courier New" w:hint="default"/>
+      </w:rPr>
+    </w:lvl>
+    <w:lvl w:ilvl="2" w:tplc="0C0A0005" w:tentative="1">
+      <w:start w:val="1"/>
+      <w:numFmt w:val="bullet"/>
+      <w:lvlText w:val=""/>
+      <w:lvlJc w:val="left"/>
+      <w:pPr>
+        <w:ind w:left="2160" w:hanging="360"/>
+      </w:pPr>
+      <w:rPr>
+        <w:rFonts w:ascii="Wingdings" w:hAnsi="Wingdings" w:hint="default"/>
+      </w:rPr>
+    </w:lvl>
+    <w:lvl w:ilvl="3" w:tplc="0C0A0001" w:tentative="1">
+      <w:start w:val="1"/>
+      <w:numFmt w:val="bullet"/>
+      <w:lvlText w:val=""/>
+      <w:lvlJc w:val="left"/>
+      <w:pPr>
+        <w:ind w:left="2880" w:hanging="360"/>
+      </w:pPr>
+      <w:rPr>
+        <w:rFonts w:ascii="Symbol" w:hAnsi="Symbol" w:hint="default"/>
+      </w:rPr>
+    </w:lvl>
+    <w:lvl w:ilvl="4" w:tplc="0C0A0003" w:tentative="1">
+      <w:start w:val="1"/>
+      <w:numFmt w:val="bullet"/>
+      <w:lvlText w:val="o"/>
+      <w:lvlJc w:val="left"/>
+      <w:pPr>
+        <w:ind w:left="3600" w:hanging="360"/>
+      </w:pPr>
+      <w:rPr>
+        <w:rFonts w:ascii="Courier New" w:hAnsi="Courier New" w:cs="Courier New" w:hint="default"/>
+      </w:rPr>
+    </w:lvl>
+    <w:lvl w:ilvl="5" w:tplc="0C0A0005" w:tentative="1">
+      <w:start w:val="1"/>
+      <w:numFmt w:val="bullet"/>
+      <w:lvlText w:val=""/>
+      <w:lvlJc w:val="left"/>
+      <w:pPr>
+        <w:ind w:left="4320" w:hanging="360"/>
+      </w:pPr>
+      <w:rPr>
+        <w:rFonts w:ascii="Wingdings" w:hAnsi="Wingdings" w:hint="default"/>
+      </w:rPr>
+    </w:lvl>
+    <w:lvl w:ilvl="6" w:tplc="0C0A0001" w:tentative="1">
+      <w:start w:val="1"/>
+      <w:numFmt w:val="bullet"/>
+      <w:lvlText w:val=""/>
+      <w:lvlJc w:val="left"/>
+      <w:pPr>
+        <w:ind w:left="5040" w:hanging="360"/>
+      </w:pPr>
+      <w:rPr>
+        <w:rFonts w:ascii="Symbol" w:hAnsi="Symbol" w:hint="default"/>
+      </w:rPr>
+    </w:lvl>
+    <w:lvl w:ilvl="7" w:tplc="0C0A0003" w:tentative="1">
+      <w:start w:val="1"/>
+      <w:numFmt w:val="bullet"/>
+      <w:lvlText w:val="o"/>
+      <w:lvlJc w:val="left"/>
+      <w:pPr>
+        <w:ind w:left="5760" w:hanging="360"/>
+      </w:pPr>
+      <w:rPr>
+        <w:rFonts w:ascii="Courier New" w:hAnsi="Courier New" w:cs="Courier New" w:hint="default"/>
+      </w:rPr>
+    </w:lvl>
+    <w:lvl w:ilvl="8" w:tplc="0C0A0005" w:tentative="1">
+      <w:start w:val="1"/>
+      <w:numFmt w:val="bullet"/>
+      <w:lvlText w:val=""/>
+      <w:lvlJc w:val="left"/>
+      <w:pPr>
+        <w:ind w:left="6480" w:hanging="360"/>
+      </w:pPr>
+      <w:rPr>
+        <w:rFonts w:ascii="Wingdings" w:hAnsi="Wingdings" w:hint="default"/>
+      </w:rPr>
+    </w:lvl>
+  </w:abstractNum>
+  <w:abstractNum w:abstractNumId="2" w15:restartNumberingAfterBreak="0">
     <w:nsid w:val="0A022B63"/>
     <w:multiLevelType w:val="hybridMultilevel"/>
     <w:tmpl w:val="55866ABE"/>
@@ -4069,7 +4793,7 @@
       </w:rPr>
     </w:lvl>
   </w:abstractNum>
-  <w:abstractNum w:abstractNumId="2" w15:restartNumberingAfterBreak="0">
+  <w:abstractNum w:abstractNumId="3" w15:restartNumberingAfterBreak="0">
     <w:nsid w:val="0F196338"/>
     <w:multiLevelType w:val="hybridMultilevel"/>
     <w:tmpl w:val="9D7668C8"/>
@@ -4182,7 +4906,7 @@
       </w:rPr>
     </w:lvl>
   </w:abstractNum>
-  <w:abstractNum w:abstractNumId="3" w15:restartNumberingAfterBreak="0">
+  <w:abstractNum w:abstractNumId="4" w15:restartNumberingAfterBreak="0">
     <w:nsid w:val="1A2C4DC6"/>
     <w:multiLevelType w:val="hybridMultilevel"/>
     <w:tmpl w:val="FF3AF24E"/>
@@ -4295,7 +5019,7 @@
       </w:rPr>
     </w:lvl>
   </w:abstractNum>
-  <w:abstractNum w:abstractNumId="4" w15:restartNumberingAfterBreak="0">
+  <w:abstractNum w:abstractNumId="5" w15:restartNumberingAfterBreak="0">
     <w:nsid w:val="261C4713"/>
     <w:multiLevelType w:val="hybridMultilevel"/>
     <w:tmpl w:val="AD261EE4"/>
@@ -4408,7 +5132,7 @@
       </w:rPr>
     </w:lvl>
   </w:abstractNum>
-  <w:abstractNum w:abstractNumId="5" w15:restartNumberingAfterBreak="0">
+  <w:abstractNum w:abstractNumId="6" w15:restartNumberingAfterBreak="0">
     <w:nsid w:val="28ED46FB"/>
     <w:multiLevelType w:val="hybridMultilevel"/>
     <w:tmpl w:val="95D6C504"/>
@@ -4521,7 +5245,7 @@
       </w:rPr>
     </w:lvl>
   </w:abstractNum>
-  <w:abstractNum w:abstractNumId="6" w15:restartNumberingAfterBreak="0">
+  <w:abstractNum w:abstractNumId="7" w15:restartNumberingAfterBreak="0">
     <w:nsid w:val="2B1B74C2"/>
     <w:multiLevelType w:val="hybridMultilevel"/>
     <w:tmpl w:val="FC4443D4"/>
@@ -4634,7 +5358,7 @@
       </w:rPr>
     </w:lvl>
   </w:abstractNum>
-  <w:abstractNum w:abstractNumId="7" w15:restartNumberingAfterBreak="0">
+  <w:abstractNum w:abstractNumId="8" w15:restartNumberingAfterBreak="0">
     <w:nsid w:val="2CCF3534"/>
     <w:multiLevelType w:val="hybridMultilevel"/>
     <w:tmpl w:val="99AE4512"/>
@@ -4747,7 +5471,7 @@
       </w:rPr>
     </w:lvl>
   </w:abstractNum>
-  <w:abstractNum w:abstractNumId="8" w15:restartNumberingAfterBreak="0">
+  <w:abstractNum w:abstractNumId="9" w15:restartNumberingAfterBreak="0">
     <w:nsid w:val="327739F0"/>
     <w:multiLevelType w:val="hybridMultilevel"/>
     <w:tmpl w:val="F0C459CC"/>
@@ -4860,7 +5584,7 @@
       </w:rPr>
     </w:lvl>
   </w:abstractNum>
-  <w:abstractNum w:abstractNumId="9" w15:restartNumberingAfterBreak="0">
+  <w:abstractNum w:abstractNumId="10" w15:restartNumberingAfterBreak="0">
     <w:nsid w:val="42FF7397"/>
     <w:multiLevelType w:val="hybridMultilevel"/>
     <w:tmpl w:val="F2900D4A"/>
@@ -4973,7 +5697,7 @@
       </w:rPr>
     </w:lvl>
   </w:abstractNum>
-  <w:abstractNum w:abstractNumId="10" w15:restartNumberingAfterBreak="0">
+  <w:abstractNum w:abstractNumId="11" w15:restartNumberingAfterBreak="0">
     <w:nsid w:val="4800611D"/>
     <w:multiLevelType w:val="hybridMultilevel"/>
     <w:tmpl w:val="E11C79A6"/>
@@ -5086,7 +5810,7 @@
       </w:rPr>
     </w:lvl>
   </w:abstractNum>
-  <w:abstractNum w:abstractNumId="11" w15:restartNumberingAfterBreak="0">
+  <w:abstractNum w:abstractNumId="12" w15:restartNumberingAfterBreak="0">
     <w:nsid w:val="4ECB7A8B"/>
     <w:multiLevelType w:val="hybridMultilevel"/>
     <w:tmpl w:val="FF6EAA54"/>
@@ -5199,7 +5923,7 @@
       </w:rPr>
     </w:lvl>
   </w:abstractNum>
-  <w:abstractNum w:abstractNumId="12" w15:restartNumberingAfterBreak="0">
+  <w:abstractNum w:abstractNumId="13" w15:restartNumberingAfterBreak="0">
     <w:nsid w:val="530D509A"/>
     <w:multiLevelType w:val="hybridMultilevel"/>
     <w:tmpl w:val="B2644B2A"/>
@@ -5285,7 +6009,7 @@
       </w:pPr>
     </w:lvl>
   </w:abstractNum>
-  <w:abstractNum w:abstractNumId="13" w15:restartNumberingAfterBreak="0">
+  <w:abstractNum w:abstractNumId="14" w15:restartNumberingAfterBreak="0">
     <w:nsid w:val="540934E0"/>
     <w:multiLevelType w:val="hybridMultilevel"/>
     <w:tmpl w:val="6700F9BC"/>
@@ -5398,7 +6122,121 @@
       </w:rPr>
     </w:lvl>
   </w:abstractNum>
-  <w:abstractNum w:abstractNumId="14" w15:restartNumberingAfterBreak="0">
+  <w:abstractNum w:abstractNumId="15" w15:restartNumberingAfterBreak="0">
+    <w:nsid w:val="55D47932"/>
+    <w:multiLevelType w:val="hybridMultilevel"/>
+    <w:tmpl w:val="9F7CF4C8"/>
+    <w:lvl w:ilvl="0" w:tplc="9AE8517A">
+      <w:numFmt w:val="bullet"/>
+      <w:lvlText w:val="-"/>
+      <w:lvlJc w:val="left"/>
+      <w:pPr>
+        <w:ind w:left="720" w:hanging="360"/>
+      </w:pPr>
+      <w:rPr>
+        <w:rFonts w:ascii="Roboto" w:eastAsia="Times New Roman" w:hAnsi="Roboto" w:cs="Times New Roman" w:hint="default"/>
+        <w:b w:val="0"/>
+        <w:i w:val="0"/>
+      </w:rPr>
+    </w:lvl>
+    <w:lvl w:ilvl="1" w:tplc="0C0A0003" w:tentative="1">
+      <w:start w:val="1"/>
+      <w:numFmt w:val="bullet"/>
+      <w:lvlText w:val="o"/>
+      <w:lvlJc w:val="left"/>
+      <w:pPr>
+        <w:ind w:left="1440" w:hanging="360"/>
+      </w:pPr>
+      <w:rPr>
+        <w:rFonts w:ascii="Courier New" w:hAnsi="Courier New" w:cs="Courier New" w:hint="default"/>
+      </w:rPr>
+    </w:lvl>
+    <w:lvl w:ilvl="2" w:tplc="0C0A0005" w:tentative="1">
+      <w:start w:val="1"/>
+      <w:numFmt w:val="bullet"/>
+      <w:lvlText w:val=""/>
+      <w:lvlJc w:val="left"/>
+      <w:pPr>
+        <w:ind w:left="2160" w:hanging="360"/>
+      </w:pPr>
+      <w:rPr>
+        <w:rFonts w:ascii="Wingdings" w:hAnsi="Wingdings" w:hint="default"/>
+      </w:rPr>
+    </w:lvl>
+    <w:lvl w:ilvl="3" w:tplc="0C0A0001" w:tentative="1">
+      <w:start w:val="1"/>
+      <w:numFmt w:val="bullet"/>
+      <w:lvlText w:val=""/>
+      <w:lvlJc w:val="left"/>
+      <w:pPr>
+        <w:ind w:left="2880" w:hanging="360"/>
+      </w:pPr>
+      <w:rPr>
+        <w:rFonts w:ascii="Symbol" w:hAnsi="Symbol" w:hint="default"/>
+      </w:rPr>
+    </w:lvl>
+    <w:lvl w:ilvl="4" w:tplc="0C0A0003" w:tentative="1">
+      <w:start w:val="1"/>
+      <w:numFmt w:val="bullet"/>
+      <w:lvlText w:val="o"/>
+      <w:lvlJc w:val="left"/>
+      <w:pPr>
+        <w:ind w:left="3600" w:hanging="360"/>
+      </w:pPr>
+      <w:rPr>
+        <w:rFonts w:ascii="Courier New" w:hAnsi="Courier New" w:cs="Courier New" w:hint="default"/>
+      </w:rPr>
+    </w:lvl>
+    <w:lvl w:ilvl="5" w:tplc="0C0A0005" w:tentative="1">
+      <w:start w:val="1"/>
+      <w:numFmt w:val="bullet"/>
+      <w:lvlText w:val=""/>
+      <w:lvlJc w:val="left"/>
+      <w:pPr>
+        <w:ind w:left="4320" w:hanging="360"/>
+      </w:pPr>
+      <w:rPr>
+        <w:rFonts w:ascii="Wingdings" w:hAnsi="Wingdings" w:hint="default"/>
+      </w:rPr>
+    </w:lvl>
+    <w:lvl w:ilvl="6" w:tplc="0C0A0001" w:tentative="1">
+      <w:start w:val="1"/>
+      <w:numFmt w:val="bullet"/>
+      <w:lvlText w:val=""/>
+      <w:lvlJc w:val="left"/>
+      <w:pPr>
+        <w:ind w:left="5040" w:hanging="360"/>
+      </w:pPr>
+      <w:rPr>
+        <w:rFonts w:ascii="Symbol" w:hAnsi="Symbol" w:hint="default"/>
+      </w:rPr>
+    </w:lvl>
+    <w:lvl w:ilvl="7" w:tplc="0C0A0003" w:tentative="1">
+      <w:start w:val="1"/>
+      <w:numFmt w:val="bullet"/>
+      <w:lvlText w:val="o"/>
+      <w:lvlJc w:val="left"/>
+      <w:pPr>
+        <w:ind w:left="5760" w:hanging="360"/>
+      </w:pPr>
+      <w:rPr>
+        <w:rFonts w:ascii="Courier New" w:hAnsi="Courier New" w:cs="Courier New" w:hint="default"/>
+      </w:rPr>
+    </w:lvl>
+    <w:lvl w:ilvl="8" w:tplc="0C0A0005" w:tentative="1">
+      <w:start w:val="1"/>
+      <w:numFmt w:val="bullet"/>
+      <w:lvlText w:val=""/>
+      <w:lvlJc w:val="left"/>
+      <w:pPr>
+        <w:ind w:left="6480" w:hanging="360"/>
+      </w:pPr>
+      <w:rPr>
+        <w:rFonts w:ascii="Wingdings" w:hAnsi="Wingdings" w:hint="default"/>
+      </w:rPr>
+    </w:lvl>
+  </w:abstractNum>
+  <w:abstractNum w:abstractNumId="16" w15:restartNumberingAfterBreak="0">
     <w:nsid w:val="56D02BD6"/>
     <w:multiLevelType w:val="hybridMultilevel"/>
     <w:tmpl w:val="C7E42CFA"/>
@@ -5511,10 +6349,10 @@
       </w:rPr>
     </w:lvl>
   </w:abstractNum>
-  <w:abstractNum w:abstractNumId="15" w15:restartNumberingAfterBreak="0">
+  <w:abstractNum w:abstractNumId="17" w15:restartNumberingAfterBreak="0">
     <w:nsid w:val="5B406831"/>
     <w:multiLevelType w:val="hybridMultilevel"/>
-    <w:tmpl w:val="13D050F2"/>
+    <w:tmpl w:val="75EAEDF4"/>
     <w:lvl w:ilvl="0" w:tplc="9AE8517A">
       <w:numFmt w:val="bullet"/>
       <w:lvlText w:val="-"/>
@@ -5625,7 +6463,7 @@
       </w:rPr>
     </w:lvl>
   </w:abstractNum>
-  <w:abstractNum w:abstractNumId="16" w15:restartNumberingAfterBreak="0">
+  <w:abstractNum w:abstractNumId="18" w15:restartNumberingAfterBreak="0">
     <w:nsid w:val="628E1E5E"/>
     <w:multiLevelType w:val="hybridMultilevel"/>
     <w:tmpl w:val="67386E2A"/>
@@ -5739,7 +6577,7 @@
       </w:rPr>
     </w:lvl>
   </w:abstractNum>
-  <w:abstractNum w:abstractNumId="17" w15:restartNumberingAfterBreak="0">
+  <w:abstractNum w:abstractNumId="19" w15:restartNumberingAfterBreak="0">
     <w:nsid w:val="63197E42"/>
     <w:multiLevelType w:val="hybridMultilevel"/>
     <w:tmpl w:val="163C75E8"/>
@@ -5853,7 +6691,7 @@
       </w:rPr>
     </w:lvl>
   </w:abstractNum>
-  <w:abstractNum w:abstractNumId="18" w15:restartNumberingAfterBreak="0">
+  <w:abstractNum w:abstractNumId="20" w15:restartNumberingAfterBreak="0">
     <w:nsid w:val="63E75FC6"/>
     <w:multiLevelType w:val="hybridMultilevel"/>
     <w:tmpl w:val="F140C668"/>
@@ -5966,7 +6804,7 @@
       </w:rPr>
     </w:lvl>
   </w:abstractNum>
-  <w:abstractNum w:abstractNumId="19" w15:restartNumberingAfterBreak="0">
+  <w:abstractNum w:abstractNumId="21" w15:restartNumberingAfterBreak="0">
     <w:nsid w:val="667D0FA4"/>
     <w:multiLevelType w:val="hybridMultilevel"/>
     <w:tmpl w:val="AD00754C"/>
@@ -6056,7 +6894,7 @@
       </w:pPr>
     </w:lvl>
   </w:abstractNum>
-  <w:abstractNum w:abstractNumId="20" w15:restartNumberingAfterBreak="0">
+  <w:abstractNum w:abstractNumId="22" w15:restartNumberingAfterBreak="0">
     <w:nsid w:val="6AC66EB2"/>
     <w:multiLevelType w:val="hybridMultilevel"/>
     <w:tmpl w:val="D4BCEC3C"/>
@@ -6169,10 +7007,10 @@
       </w:rPr>
     </w:lvl>
   </w:abstractNum>
-  <w:abstractNum w:abstractNumId="21" w15:restartNumberingAfterBreak="0">
+  <w:abstractNum w:abstractNumId="23" w15:restartNumberingAfterBreak="0">
     <w:nsid w:val="7075146F"/>
     <w:multiLevelType w:val="hybridMultilevel"/>
-    <w:tmpl w:val="447218C2"/>
+    <w:tmpl w:val="C23C19BA"/>
     <w:lvl w:ilvl="0" w:tplc="9AE8517A">
       <w:numFmt w:val="bullet"/>
       <w:lvlText w:val="-"/>
@@ -6283,7 +7121,7 @@
       </w:rPr>
     </w:lvl>
   </w:abstractNum>
-  <w:abstractNum w:abstractNumId="22" w15:restartNumberingAfterBreak="0">
+  <w:abstractNum w:abstractNumId="24" w15:restartNumberingAfterBreak="0">
     <w:nsid w:val="71312357"/>
     <w:multiLevelType w:val="hybridMultilevel"/>
     <w:tmpl w:val="8A44BCFE"/>
@@ -6397,7 +7235,121 @@
       </w:rPr>
     </w:lvl>
   </w:abstractNum>
-  <w:abstractNum w:abstractNumId="23" w15:restartNumberingAfterBreak="0">
+  <w:abstractNum w:abstractNumId="25" w15:restartNumberingAfterBreak="0">
+    <w:nsid w:val="739C08A6"/>
+    <w:multiLevelType w:val="hybridMultilevel"/>
+    <w:tmpl w:val="01F2FC7C"/>
+    <w:lvl w:ilvl="0" w:tplc="9AE8517A">
+      <w:numFmt w:val="bullet"/>
+      <w:lvlText w:val="-"/>
+      <w:lvlJc w:val="left"/>
+      <w:pPr>
+        <w:ind w:left="720" w:hanging="360"/>
+      </w:pPr>
+      <w:rPr>
+        <w:rFonts w:ascii="Roboto" w:eastAsia="Times New Roman" w:hAnsi="Roboto" w:cs="Times New Roman" w:hint="default"/>
+        <w:b w:val="0"/>
+        <w:i w:val="0"/>
+      </w:rPr>
+    </w:lvl>
+    <w:lvl w:ilvl="1" w:tplc="0C0A0003" w:tentative="1">
+      <w:start w:val="1"/>
+      <w:numFmt w:val="bullet"/>
+      <w:lvlText w:val="o"/>
+      <w:lvlJc w:val="left"/>
+      <w:pPr>
+        <w:ind w:left="1440" w:hanging="360"/>
+      </w:pPr>
+      <w:rPr>
+        <w:rFonts w:ascii="Courier New" w:hAnsi="Courier New" w:cs="Courier New" w:hint="default"/>
+      </w:rPr>
+    </w:lvl>
+    <w:lvl w:ilvl="2" w:tplc="0C0A0005" w:tentative="1">
+      <w:start w:val="1"/>
+      <w:numFmt w:val="bullet"/>
+      <w:lvlText w:val=""/>
+      <w:lvlJc w:val="left"/>
+      <w:pPr>
+        <w:ind w:left="2160" w:hanging="360"/>
+      </w:pPr>
+      <w:rPr>
+        <w:rFonts w:ascii="Wingdings" w:hAnsi="Wingdings" w:hint="default"/>
+      </w:rPr>
+    </w:lvl>
+    <w:lvl w:ilvl="3" w:tplc="0C0A0001" w:tentative="1">
+      <w:start w:val="1"/>
+      <w:numFmt w:val="bullet"/>
+      <w:lvlText w:val=""/>
+      <w:lvlJc w:val="left"/>
+      <w:pPr>
+        <w:ind w:left="2880" w:hanging="360"/>
+      </w:pPr>
+      <w:rPr>
+        <w:rFonts w:ascii="Symbol" w:hAnsi="Symbol" w:hint="default"/>
+      </w:rPr>
+    </w:lvl>
+    <w:lvl w:ilvl="4" w:tplc="0C0A0003" w:tentative="1">
+      <w:start w:val="1"/>
+      <w:numFmt w:val="bullet"/>
+      <w:lvlText w:val="o"/>
+      <w:lvlJc w:val="left"/>
+      <w:pPr>
+        <w:ind w:left="3600" w:hanging="360"/>
+      </w:pPr>
+      <w:rPr>
+        <w:rFonts w:ascii="Courier New" w:hAnsi="Courier New" w:cs="Courier New" w:hint="default"/>
+      </w:rPr>
+    </w:lvl>
+    <w:lvl w:ilvl="5" w:tplc="0C0A0005" w:tentative="1">
+      <w:start w:val="1"/>
+      <w:numFmt w:val="bullet"/>
+      <w:lvlText w:val=""/>
+      <w:lvlJc w:val="left"/>
+      <w:pPr>
+        <w:ind w:left="4320" w:hanging="360"/>
+      </w:pPr>
+      <w:rPr>
+        <w:rFonts w:ascii="Wingdings" w:hAnsi="Wingdings" w:hint="default"/>
+      </w:rPr>
+    </w:lvl>
+    <w:lvl w:ilvl="6" w:tplc="0C0A0001" w:tentative="1">
+      <w:start w:val="1"/>
+      <w:numFmt w:val="bullet"/>
+      <w:lvlText w:val=""/>
+      <w:lvlJc w:val="left"/>
+      <w:pPr>
+        <w:ind w:left="5040" w:hanging="360"/>
+      </w:pPr>
+      <w:rPr>
+        <w:rFonts w:ascii="Symbol" w:hAnsi="Symbol" w:hint="default"/>
+      </w:rPr>
+    </w:lvl>
+    <w:lvl w:ilvl="7" w:tplc="0C0A0003" w:tentative="1">
+      <w:start w:val="1"/>
+      <w:numFmt w:val="bullet"/>
+      <w:lvlText w:val="o"/>
+      <w:lvlJc w:val="left"/>
+      <w:pPr>
+        <w:ind w:left="5760" w:hanging="360"/>
+      </w:pPr>
+      <w:rPr>
+        <w:rFonts w:ascii="Courier New" w:hAnsi="Courier New" w:cs="Courier New" w:hint="default"/>
+      </w:rPr>
+    </w:lvl>
+    <w:lvl w:ilvl="8" w:tplc="0C0A0005" w:tentative="1">
+      <w:start w:val="1"/>
+      <w:numFmt w:val="bullet"/>
+      <w:lvlText w:val=""/>
+      <w:lvlJc w:val="left"/>
+      <w:pPr>
+        <w:ind w:left="6480" w:hanging="360"/>
+      </w:pPr>
+      <w:rPr>
+        <w:rFonts w:ascii="Wingdings" w:hAnsi="Wingdings" w:hint="default"/>
+      </w:rPr>
+    </w:lvl>
+  </w:abstractNum>
+  <w:abstractNum w:abstractNumId="26" w15:restartNumberingAfterBreak="0">
     <w:nsid w:val="79C66226"/>
     <w:multiLevelType w:val="hybridMultilevel"/>
     <w:tmpl w:val="E7ECCB6E"/>
@@ -6514,73 +7466,82 @@
     <w:abstractNumId w:val="0"/>
   </w:num>
   <w:num w:numId="2">
+    <w:abstractNumId w:val="12"/>
+  </w:num>
+  <w:num w:numId="3">
+    <w:abstractNumId w:val="20"/>
+  </w:num>
+  <w:num w:numId="4">
+    <w:abstractNumId w:val="5"/>
+  </w:num>
+  <w:num w:numId="5">
+    <w:abstractNumId w:val="13"/>
+  </w:num>
+  <w:num w:numId="6">
+    <w:abstractNumId w:val="14"/>
+  </w:num>
+  <w:num w:numId="7">
+    <w:abstractNumId w:val="16"/>
+  </w:num>
+  <w:num w:numId="8">
+    <w:abstractNumId w:val="10"/>
+  </w:num>
+  <w:num w:numId="9">
+    <w:abstractNumId w:val="3"/>
+  </w:num>
+  <w:num w:numId="10">
+    <w:abstractNumId w:val="22"/>
+  </w:num>
+  <w:num w:numId="11">
+    <w:abstractNumId w:val="4"/>
+  </w:num>
+  <w:num w:numId="12">
+    <w:abstractNumId w:val="7"/>
+  </w:num>
+  <w:num w:numId="13">
+    <w:abstractNumId w:val="21"/>
+  </w:num>
+  <w:num w:numId="14">
     <w:abstractNumId w:val="11"/>
   </w:num>
-  <w:num w:numId="3">
+  <w:num w:numId="15">
+    <w:abstractNumId w:val="9"/>
+  </w:num>
+  <w:num w:numId="16">
+    <w:abstractNumId w:val="2"/>
+  </w:num>
+  <w:num w:numId="17">
+    <w:abstractNumId w:val="6"/>
+  </w:num>
+  <w:num w:numId="18">
+    <w:abstractNumId w:val="8"/>
+  </w:num>
+  <w:num w:numId="19">
+    <w:abstractNumId w:val="26"/>
+  </w:num>
+  <w:num w:numId="20">
+    <w:abstractNumId w:val="17"/>
+  </w:num>
+  <w:num w:numId="21">
+    <w:abstractNumId w:val="19"/>
+  </w:num>
+  <w:num w:numId="22">
+    <w:abstractNumId w:val="24"/>
+  </w:num>
+  <w:num w:numId="23">
     <w:abstractNumId w:val="18"/>
   </w:num>
-  <w:num w:numId="4">
-    <w:abstractNumId w:val="4"/>
-  </w:num>
-  <w:num w:numId="5">
-    <w:abstractNumId w:val="12"/>
-  </w:num>
-  <w:num w:numId="6">
-    <w:abstractNumId w:val="13"/>
-  </w:num>
-  <w:num w:numId="7">
-    <w:abstractNumId w:val="14"/>
-  </w:num>
-  <w:num w:numId="8">
-    <w:abstractNumId w:val="9"/>
-  </w:num>
-  <w:num w:numId="9">
-    <w:abstractNumId w:val="2"/>
-  </w:num>
-  <w:num w:numId="10">
-    <w:abstractNumId w:val="20"/>
-  </w:num>
-  <w:num w:numId="11">
-    <w:abstractNumId w:val="3"/>
-  </w:num>
-  <w:num w:numId="12">
-    <w:abstractNumId w:val="6"/>
-  </w:num>
-  <w:num w:numId="13">
-    <w:abstractNumId w:val="19"/>
-  </w:num>
-  <w:num w:numId="14">
-    <w:abstractNumId w:val="10"/>
-  </w:num>
-  <w:num w:numId="15">
-    <w:abstractNumId w:val="8"/>
-  </w:num>
-  <w:num w:numId="16">
-    <w:abstractNumId w:val="1"/>
-  </w:num>
-  <w:num w:numId="17">
-    <w:abstractNumId w:val="5"/>
-  </w:num>
-  <w:num w:numId="18">
-    <w:abstractNumId w:val="7"/>
-  </w:num>
-  <w:num w:numId="19">
+  <w:num w:numId="24">
     <w:abstractNumId w:val="23"/>
   </w:num>
-  <w:num w:numId="20">
+  <w:num w:numId="25">
     <w:abstractNumId w:val="15"/>
   </w:num>
-  <w:num w:numId="21">
-    <w:abstractNumId w:val="17"/>
+  <w:num w:numId="26">
+    <w:abstractNumId w:val="25"/>
   </w:num>
-  <w:num w:numId="22">
-    <w:abstractNumId w:val="22"/>
-  </w:num>
-  <w:num w:numId="23">
-    <w:abstractNumId w:val="16"/>
-  </w:num>
-  <w:num w:numId="24">
-    <w:abstractNumId w:val="21"/>
+  <w:num w:numId="27">
+    <w:abstractNumId w:val="1"/>
   </w:num>
   <w:numIdMacAtCleanup w:val="6"/>
 </w:numbering>

</xml_diff>